<commit_message>
query child in root done
</commit_message>
<xml_diff>
--- a/Project1/bug/2018-08-03测试.docx
+++ b/Project1/bug/2018-08-03测试.docx
@@ -4,36 +4,36 @@
   <w:body>
     <w:p>
       <w:pPr>
-        <w:pStyle w:val="ListParagraph"/>
+        <w:pStyle w:val="a3"/>
         <w:numPr>
           <w:ilvl w:val="0"/>
           <w:numId w:val="1"/>
         </w:numPr>
         <w:ind w:firstLineChars="0"/>
         <w:rPr>
-          <w:color w:val="70AD47" w:themeColor="accent6"/>
-        </w:rPr>
-      </w:pPr>
-      <w:r>
-        <w:rPr>
-          <w:rFonts w:hint="eastAsia"/>
-          <w:color w:val="70AD47" w:themeColor="accent6"/>
+          <w:highlight w:val="lightGray"/>
+        </w:rPr>
+      </w:pPr>
+      <w:r>
+        <w:rPr>
+          <w:rFonts w:hint="eastAsia"/>
+          <w:highlight w:val="lightGray"/>
         </w:rPr>
         <w:t>客户管理-企业客户管理 点击添加 填好基本信息后点击提交 提示信息异常 热点情况</w:t>
       </w:r>
     </w:p>
     <w:p>
       <w:pPr>
-        <w:pStyle w:val="ListParagraph"/>
+        <w:pStyle w:val="a3"/>
         <w:ind w:left="360" w:firstLineChars="0" w:firstLine="0"/>
         <w:rPr>
-          <w:color w:val="70AD47" w:themeColor="accent6"/>
+          <w:highlight w:val="lightGray"/>
         </w:rPr>
       </w:pPr>
       <w:r>
         <w:rPr>
           <w:noProof/>
-          <w:color w:val="70AD47" w:themeColor="accent6"/>
+          <w:highlight w:val="lightGray"/>
         </w:rPr>
         <w:drawing>
           <wp:inline distT="0" distB="0" distL="0" distR="0" wp14:anchorId="2A599B00" wp14:editId="00A9283F">
@@ -74,23 +74,26 @@
     </w:p>
     <w:p>
       <w:pPr>
-        <w:pStyle w:val="ListParagraph"/>
+        <w:pStyle w:val="a3"/>
         <w:ind w:left="360" w:firstLineChars="0" w:firstLine="0"/>
-        <w:rPr>
-          <w:color w:val="70AD47" w:themeColor="accent6"/>
-        </w:rPr>
-      </w:pPr>
-      <w:r>
-        <w:rPr>
-          <w:rFonts w:hint="eastAsia"/>
-          <w:color w:val="70AD47" w:themeColor="accent6"/>
-        </w:rPr>
-        <w:t xml:space="preserve">热点情况、联系方式、生产信息标签页 同。 </w:t>
-      </w:r>
-    </w:p>
-    <w:p>
-      <w:pPr>
-        <w:pStyle w:val="ListParagraph"/>
+      </w:pPr>
+      <w:r>
+        <w:rPr>
+          <w:rFonts w:hint="eastAsia"/>
+          <w:highlight w:val="lightGray"/>
+        </w:rPr>
+        <w:t>热点情况、联系方式、生产信息标签页 同。</w:t>
+      </w:r>
+      <w:r>
+        <w:rPr>
+          <w:rFonts w:hint="eastAsia"/>
+        </w:rPr>
+        <w:t xml:space="preserve"> </w:t>
+      </w:r>
+    </w:p>
+    <w:p>
+      <w:pPr>
+        <w:pStyle w:val="a3"/>
         <w:ind w:left="360" w:firstLineChars="0" w:firstLine="0"/>
       </w:pPr>
       <w:r>
@@ -136,41 +139,57 @@
     </w:p>
     <w:p>
       <w:pPr>
-        <w:pStyle w:val="ListParagraph"/>
+        <w:pStyle w:val="a3"/>
         <w:numPr>
           <w:ilvl w:val="0"/>
           <w:numId w:val="1"/>
         </w:numPr>
         <w:ind w:firstLineChars="0"/>
         <w:rPr>
-          <w:color w:val="70AD47" w:themeColor="accent6"/>
-        </w:rPr>
-      </w:pPr>
-      <w:r>
-        <w:rPr>
-          <w:rFonts w:hint="eastAsia"/>
-          <w:color w:val="70AD47" w:themeColor="accent6"/>
+          <w:highlight w:val="lightGray"/>
+        </w:rPr>
+      </w:pPr>
+      <w:r>
+        <w:rPr>
+          <w:rFonts w:hint="eastAsia"/>
+          <w:highlight w:val="lightGray"/>
         </w:rPr>
         <w:t>财务管理-工时填报-点击增加 选择“李明远测试项目2”， 项目描述一栏为空，而在添加项目</w:t>
       </w:r>
       <w:r>
         <w:rPr>
           <w:rFonts w:hint="eastAsia"/>
-          <w:color w:val="70AD47" w:themeColor="accent6"/>
+          <w:highlight w:val="lightGray"/>
         </w:rPr>
         <w:t xml:space="preserve">时 </w:t>
       </w:r>
       <w:r>
         <w:rPr>
           <w:rFonts w:hint="eastAsia"/>
-          <w:color w:val="70AD47" w:themeColor="accent6"/>
-        </w:rPr>
-        <w:t>此项非必填项 导致无法提交</w:t>
-      </w:r>
-    </w:p>
-    <w:p>
-      <w:pPr>
-        <w:pStyle w:val="ListParagraph"/>
+          <w:highlight w:val="lightGray"/>
+        </w:rPr>
+        <w:t>此项非</w:t>
+      </w:r>
+      <w:proofErr w:type="gramStart"/>
+      <w:r>
+        <w:rPr>
+          <w:rFonts w:hint="eastAsia"/>
+          <w:highlight w:val="lightGray"/>
+        </w:rPr>
+        <w:t>必填项</w:t>
+      </w:r>
+      <w:proofErr w:type="gramEnd"/>
+      <w:r>
+        <w:rPr>
+          <w:rFonts w:hint="eastAsia"/>
+          <w:highlight w:val="lightGray"/>
+        </w:rPr>
+        <w:t xml:space="preserve"> 导致无法提交</w:t>
+      </w:r>
+    </w:p>
+    <w:p>
+      <w:pPr>
+        <w:pStyle w:val="a3"/>
         <w:ind w:left="360" w:firstLineChars="0" w:firstLine="0"/>
       </w:pPr>
       <w:r>
@@ -216,57 +235,84 @@
     </w:p>
     <w:p>
       <w:pPr>
-        <w:pStyle w:val="ListParagraph"/>
+        <w:pStyle w:val="a3"/>
         <w:numPr>
           <w:ilvl w:val="0"/>
           <w:numId w:val="1"/>
         </w:numPr>
         <w:ind w:firstLineChars="0"/>
         <w:rPr>
-          <w:color w:val="70AD47" w:themeColor="accent6"/>
-        </w:rPr>
-      </w:pPr>
-      <w:r>
-        <w:rPr>
-          <w:rFonts w:hint="eastAsia"/>
-          <w:color w:val="70AD47" w:themeColor="accent6"/>
-        </w:rPr>
-        <w:t>财务管理-工时管理-工时填报模块中 点击增加 正常工时、加班工时校验失效 且此时</w:t>
-      </w:r>
-      <w:r>
-        <w:rPr>
-          <w:rFonts w:hint="eastAsia"/>
-          <w:color w:val="70AD47" w:themeColor="accent6"/>
+          <w:highlight w:val="lightGray"/>
+        </w:rPr>
+      </w:pPr>
+      <w:r>
+        <w:rPr>
+          <w:rFonts w:hint="eastAsia"/>
+          <w:highlight w:val="lightGray"/>
+        </w:rPr>
+        <w:t>财务管理-工时管理-工时填报模块中且此时</w:t>
+      </w:r>
+      <w:r>
+        <w:rPr>
+          <w:rFonts w:hint="eastAsia"/>
+          <w:highlight w:val="lightGray"/>
         </w:rPr>
         <w:t>点击</w:t>
       </w:r>
       <w:r>
         <w:rPr>
           <w:rFonts w:hint="eastAsia"/>
-          <w:color w:val="70AD47" w:themeColor="accent6"/>
+          <w:highlight w:val="lightGray"/>
         </w:rPr>
         <w:t>提交提示框异常</w:t>
       </w:r>
     </w:p>
     <w:p>
       <w:pPr>
-        <w:pStyle w:val="ListParagraph"/>
+        <w:pStyle w:val="a3"/>
         <w:ind w:left="360" w:firstLineChars="0" w:firstLine="0"/>
         <w:rPr>
-          <w:color w:val="70AD47" w:themeColor="accent6"/>
-        </w:rPr>
-      </w:pPr>
-      <w:r>
-        <w:rPr>
-          <w:rFonts w:hint="eastAsia"/>
-          <w:color w:val="70AD47" w:themeColor="accent6"/>
-        </w:rPr>
-        <w:t>点击编辑 工时没有校验 且填好信息后点击提交，信息提示异常</w:t>
-      </w:r>
-    </w:p>
-    <w:p>
-      <w:pPr>
-        <w:pStyle w:val="ListParagraph"/>
+          <w:color w:val="FF0000"/>
+        </w:rPr>
+      </w:pPr>
+      <w:r>
+        <w:rPr>
+          <w:rFonts w:hint="eastAsia"/>
+          <w:highlight w:val="lightGray"/>
+        </w:rPr>
+        <w:t>点击编辑</w:t>
+      </w:r>
+      <w:r>
+        <w:rPr>
+          <w:rFonts w:hint="eastAsia"/>
+        </w:rPr>
+        <w:t xml:space="preserve"> </w:t>
+      </w:r>
+      <w:r>
+        <w:rPr>
+          <w:rFonts w:hint="eastAsia"/>
+          <w:highlight w:val="lightGray"/>
+        </w:rPr>
+        <w:t>信息提示异常</w:t>
+      </w:r>
+      <w:r>
+        <w:rPr>
+          <w:rFonts w:hint="eastAsia"/>
+          <w:color w:val="FF0000"/>
+        </w:rPr>
+        <w:t xml:space="preserve"> </w:t>
+      </w:r>
+      <w:r>
+        <w:rPr>
+          <w:rFonts w:hint="eastAsia"/>
+          <w:highlight w:val="lightGray"/>
+        </w:rPr>
+        <w:t>工时没有校验 可以输入英文 且填好信息后点击提交，</w:t>
+      </w:r>
+    </w:p>
+    <w:p>
+      <w:pPr>
+        <w:pStyle w:val="a3"/>
         <w:ind w:left="360" w:firstLineChars="0" w:firstLine="0"/>
       </w:pPr>
       <w:r>
@@ -313,108 +359,140 @@
     </w:p>
     <w:p>
       <w:pPr>
-        <w:pStyle w:val="ListParagraph"/>
+        <w:pStyle w:val="a3"/>
         <w:numPr>
           <w:ilvl w:val="0"/>
           <w:numId w:val="1"/>
         </w:numPr>
         <w:ind w:firstLineChars="0"/>
         <w:rPr>
-          <w:color w:val="70AD47" w:themeColor="accent6"/>
-        </w:rPr>
-      </w:pPr>
-      <w:r>
-        <w:rPr>
-          <w:rFonts w:hint="eastAsia"/>
-          <w:color w:val="70AD47" w:themeColor="accent6"/>
+          <w:highlight w:val="lightGray"/>
+        </w:rPr>
+      </w:pPr>
+      <w:r>
+        <w:rPr>
+          <w:rFonts w:hint="eastAsia"/>
+          <w:highlight w:val="lightGray"/>
         </w:rPr>
         <w:t>（</w:t>
       </w:r>
       <w:r>
         <w:rPr>
-          <w:color w:val="70AD47" w:themeColor="accent6"/>
+          <w:highlight w:val="lightGray"/>
         </w:rPr>
         <w:t>B</w:t>
       </w:r>
       <w:r>
         <w:rPr>
           <w:rFonts w:hint="eastAsia"/>
-          <w:color w:val="70AD47" w:themeColor="accent6"/>
+          <w:highlight w:val="lightGray"/>
         </w:rPr>
         <w:t>ugfree</w:t>
       </w:r>
       <w:r>
         <w:rPr>
-          <w:color w:val="70AD47" w:themeColor="accent6"/>
+          <w:highlight w:val="lightGray"/>
         </w:rPr>
         <w:t>#23621</w:t>
       </w:r>
       <w:r>
         <w:rPr>
           <w:rFonts w:hint="eastAsia"/>
-          <w:color w:val="70AD47" w:themeColor="accent6"/>
+          <w:highlight w:val="lightGray"/>
         </w:rPr>
         <w:t>）公共服务-任务委托模块 查询功能</w:t>
       </w:r>
       <w:r>
         <w:rPr>
-          <w:color w:val="70AD47" w:themeColor="accent6"/>
+          <w:highlight w:val="lightGray"/>
         </w:rPr>
         <w:t xml:space="preserve"> </w:t>
       </w:r>
       <w:r>
         <w:rPr>
           <w:rFonts w:hint="eastAsia"/>
-          <w:color w:val="70AD47" w:themeColor="accent6"/>
+          <w:highlight w:val="lightGray"/>
         </w:rPr>
         <w:t>输入项目编号后点击查询，页面刷新， 项目编号一栏变为空，但查询无效。</w:t>
       </w:r>
     </w:p>
     <w:p>
       <w:pPr>
-        <w:pStyle w:val="ListParagraph"/>
+        <w:pStyle w:val="a3"/>
         <w:numPr>
           <w:ilvl w:val="0"/>
           <w:numId w:val="1"/>
         </w:numPr>
         <w:ind w:firstLineChars="0"/>
         <w:rPr>
-          <w:color w:val="70AD47" w:themeColor="accent6"/>
-        </w:rPr>
-      </w:pPr>
-      <w:r>
-        <w:rPr>
-          <w:rFonts w:hint="eastAsia"/>
-          <w:color w:val="70AD47" w:themeColor="accent6"/>
+          <w:color w:val="FF0000"/>
+        </w:rPr>
+      </w:pPr>
+      <w:r>
+        <w:rPr>
+          <w:rFonts w:hint="eastAsia"/>
+          <w:color w:val="FF0000"/>
         </w:rPr>
         <w:t>公共服务-</w:t>
       </w:r>
       <w:r>
         <w:rPr>
           <w:rFonts w:hint="eastAsia"/>
-          <w:color w:val="70AD47" w:themeColor="accent6"/>
+          <w:color w:val="FF0000"/>
         </w:rPr>
         <w:t>出差申请</w:t>
       </w:r>
       <w:r>
         <w:rPr>
           <w:rFonts w:hint="eastAsia"/>
-          <w:color w:val="70AD47" w:themeColor="accent6"/>
-        </w:rPr>
-        <w:t xml:space="preserve"> 查询功能 项目名称下拉栏与添加时项目编号下拉栏内容不一样，无法正确查询</w:t>
+          <w:color w:val="FF0000"/>
+        </w:rPr>
+        <w:t xml:space="preserve"> 查询功能 项目名称</w:t>
+      </w:r>
+      <w:proofErr w:type="gramStart"/>
+      <w:r>
+        <w:rPr>
+          <w:rFonts w:hint="eastAsia"/>
+          <w:color w:val="FF0000"/>
+        </w:rPr>
+        <w:t>下拉栏与</w:t>
+      </w:r>
+      <w:proofErr w:type="gramEnd"/>
+      <w:r>
+        <w:rPr>
+          <w:rFonts w:hint="eastAsia"/>
+          <w:color w:val="FF0000"/>
+        </w:rPr>
+        <w:t>添加时项目编号下</w:t>
+      </w:r>
+      <w:proofErr w:type="gramStart"/>
+      <w:r>
+        <w:rPr>
+          <w:rFonts w:hint="eastAsia"/>
+          <w:color w:val="FF0000"/>
+        </w:rPr>
+        <w:t>拉栏内</w:t>
+      </w:r>
+      <w:proofErr w:type="gramEnd"/>
+      <w:r>
+        <w:rPr>
+          <w:rFonts w:hint="eastAsia"/>
+          <w:color w:val="FF0000"/>
+        </w:rPr>
+        <w:t>容不一样，无法正确查询</w:t>
       </w:r>
     </w:p>
     <w:p>
       <w:pPr>
         <w:ind w:left="360"/>
         <w:rPr>
-          <w:color w:val="70AD47" w:themeColor="accent6"/>
-        </w:rPr>
-      </w:pPr>
-      <w:r>
-        <w:rPr>
-          <w:rFonts w:hint="eastAsia"/>
-          <w:color w:val="70AD47" w:themeColor="accent6"/>
+          <w:color w:val="FF0000"/>
+        </w:rPr>
+      </w:pPr>
+      <w:r>
+        <w:rPr>
+          <w:rFonts w:hint="eastAsia"/>
+          <w:color w:val="FF0000"/>
         </w:rPr>
         <w:t>且项目编号后面的名称不正确</w:t>
       </w:r>
@@ -422,16 +500,31 @@
     <w:p>
       <w:pPr>
         <w:ind w:left="360"/>
+        <w:rPr>
+          <w:color w:val="FF0000"/>
+        </w:rPr>
+      </w:pPr>
+      <w:r>
+        <w:rPr>
+          <w:rFonts w:hint="eastAsia"/>
+          <w:color w:val="FF0000"/>
+        </w:rPr>
+        <w:t>增加时：</w:t>
+      </w:r>
+    </w:p>
+    <w:p>
+      <w:pPr>
+        <w:ind w:left="360"/>
       </w:pPr>
       <w:r>
         <w:rPr>
           <w:noProof/>
         </w:rPr>
         <w:drawing>
-          <wp:inline distT="0" distB="0" distL="0" distR="0" wp14:anchorId="5C1700B2" wp14:editId="62FFB8A7">
-            <wp:extent cx="5274310" cy="2045970"/>
-            <wp:effectExtent l="0" t="0" r="2540" b="0"/>
-            <wp:docPr id="8" name="图片 8"/>
+          <wp:inline distT="0" distB="0" distL="0" distR="0" wp14:anchorId="7E270D9C" wp14:editId="201E0355">
+            <wp:extent cx="6645910" cy="2296795"/>
+            <wp:effectExtent l="0" t="0" r="2540" b="8255"/>
+            <wp:docPr id="5" name="图片 5"/>
             <wp:cNvGraphicFramePr>
               <a:graphicFrameLocks xmlns:a="http://schemas.openxmlformats.org/drawingml/2006/main" noChangeAspect="1"/>
             </wp:cNvGraphicFramePr>
@@ -451,7 +544,7 @@
                   <pic:spPr>
                     <a:xfrm>
                       <a:off x="0" y="0"/>
-                      <a:ext cx="5274310" cy="2045970"/>
+                      <a:ext cx="6645910" cy="2296795"/>
                     </a:xfrm>
                     <a:prstGeom prst="rect">
                       <a:avLst/>
@@ -465,15 +558,39 @@
       </w:r>
     </w:p>
     <w:p>
+      <w:pPr>
+        <w:ind w:left="360"/>
+        <w:rPr>
+          <w:color w:val="FF0000"/>
+        </w:rPr>
+      </w:pPr>
+      <w:r>
+        <w:rPr>
+          <w:rFonts w:hint="eastAsia"/>
+          <w:color w:val="FF0000"/>
+        </w:rPr>
+        <w:t>查询时：</w:t>
+      </w:r>
+    </w:p>
+    <w:p>
+      <w:r>
+        <w:rPr>
+          <w:rFonts w:hint="eastAsia"/>
+        </w:rPr>
+        <w:t xml:space="preserve"> </w:t>
+      </w:r>
+      <w:r>
+        <w:t xml:space="preserve">  </w:t>
+      </w:r>
       <w:r>
         <w:rPr>
           <w:noProof/>
         </w:rPr>
         <w:drawing>
-          <wp:inline distT="0" distB="0" distL="0" distR="0" wp14:anchorId="0EAE9D64" wp14:editId="764428CD">
-            <wp:extent cx="5274310" cy="1711325"/>
-            <wp:effectExtent l="0" t="0" r="2540" b="3175"/>
-            <wp:docPr id="7" name="图片 7"/>
+          <wp:inline distT="0" distB="0" distL="0" distR="0" wp14:anchorId="44799C1A" wp14:editId="00A55DB0">
+            <wp:extent cx="6645910" cy="1183640"/>
+            <wp:effectExtent l="0" t="0" r="2540" b="0"/>
+            <wp:docPr id="6" name="图片 6"/>
             <wp:cNvGraphicFramePr>
               <a:graphicFrameLocks xmlns:a="http://schemas.openxmlformats.org/drawingml/2006/main" noChangeAspect="1"/>
             </wp:cNvGraphicFramePr>
@@ -493,7 +610,7 @@
                   <pic:spPr>
                     <a:xfrm>
                       <a:off x="0" y="0"/>
-                      <a:ext cx="5274310" cy="1711325"/>
+                      <a:ext cx="6645910" cy="1183640"/>
                     </a:xfrm>
                     <a:prstGeom prst="rect">
                       <a:avLst/>
@@ -508,90 +625,101 @@
     </w:p>
     <w:p>
       <w:pPr>
-        <w:pStyle w:val="ListParagraph"/>
+        <w:pStyle w:val="a3"/>
         <w:numPr>
           <w:ilvl w:val="0"/>
           <w:numId w:val="1"/>
         </w:numPr>
         <w:ind w:firstLineChars="0"/>
-        <w:rPr>
-          <w:color w:val="70AD47" w:themeColor="accent6"/>
-        </w:rPr>
-      </w:pPr>
-      <w:r>
-        <w:rPr>
-          <w:rFonts w:hint="eastAsia"/>
-          <w:color w:val="70AD47" w:themeColor="accent6"/>
+      </w:pPr>
+      <w:r>
+        <w:rPr>
+          <w:rFonts w:hint="eastAsia"/>
+          <w:highlight w:val="lightGray"/>
         </w:rPr>
         <w:t>公共服务-请款申请 点击添加 银行卡号 和收款人银行缺少校验</w:t>
       </w:r>
       <w:r>
         <w:rPr>
-          <w:color w:val="70AD47" w:themeColor="accent6"/>
-        </w:rPr>
-        <w:t xml:space="preserve">     </w:t>
-      </w:r>
-    </w:p>
-    <w:p>
-      <w:pPr>
-        <w:pStyle w:val="ListParagraph"/>
+          <w:highlight w:val="lightGray"/>
+        </w:rPr>
+        <w:t xml:space="preserve">  </w:t>
+      </w:r>
+      <w:r>
+        <w:t xml:space="preserve">   </w:t>
+      </w:r>
+    </w:p>
+    <w:p>
+      <w:pPr>
+        <w:pStyle w:val="a3"/>
         <w:ind w:left="360" w:firstLineChars="0" w:firstLine="0"/>
-        <w:rPr>
-          <w:color w:val="70AD47" w:themeColor="accent6"/>
-        </w:rPr>
-      </w:pPr>
-      <w:r>
-        <w:rPr>
-          <w:rFonts w:hint="eastAsia"/>
-          <w:color w:val="70AD47" w:themeColor="accent6"/>
+      </w:pPr>
+      <w:r>
+        <w:rPr>
+          <w:rFonts w:hint="eastAsia"/>
+          <w:highlight w:val="lightGray"/>
         </w:rPr>
         <w:t>且请款金额校验提示信息不合适 输入为字母提示“</w:t>
       </w:r>
       <w:r>
         <w:rPr>
-          <w:color w:val="70AD47" w:themeColor="accent6"/>
+          <w:highlight w:val="lightGray"/>
         </w:rPr>
         <w:t>请款金额不能大于8位数（99999999）！</w:t>
       </w:r>
       <w:r>
         <w:rPr>
           <w:rFonts w:hint="eastAsia"/>
-          <w:color w:val="70AD47" w:themeColor="accent6"/>
+          <w:highlight w:val="lightGray"/>
         </w:rPr>
         <w:t>”</w:t>
       </w:r>
       <w:r>
-        <w:rPr>
-          <w:color w:val="70AD47" w:themeColor="accent6"/>
-        </w:rPr>
         <w:t xml:space="preserve"> </w:t>
       </w:r>
     </w:p>
     <w:p>
       <w:pPr>
-        <w:pStyle w:val="ListParagraph"/>
+        <w:pStyle w:val="a3"/>
         <w:ind w:left="360" w:firstLineChars="0" w:firstLine="0"/>
         <w:rPr>
-          <w:color w:val="70AD47" w:themeColor="accent6"/>
-        </w:rPr>
-      </w:pPr>
-      <w:r>
-        <w:rPr>
-          <w:rFonts w:hint="eastAsia"/>
-          <w:color w:val="70AD47" w:themeColor="accent6"/>
-        </w:rPr>
-        <w:t>出差编号为必填项但点进去 没有关联出差信息 导致无法提交</w:t>
-      </w:r>
-    </w:p>
-    <w:p>
-      <w:pPr>
-        <w:pStyle w:val="ListParagraph"/>
+          <w:highlight w:val="lightGray"/>
+        </w:rPr>
+      </w:pPr>
+      <w:r>
+        <w:rPr>
+          <w:rFonts w:hint="eastAsia"/>
+          <w:highlight w:val="lightGray"/>
+        </w:rPr>
+        <w:t>出差编号为必</w:t>
+      </w:r>
+      <w:proofErr w:type="gramStart"/>
+      <w:r>
+        <w:rPr>
+          <w:rFonts w:hint="eastAsia"/>
+          <w:highlight w:val="lightGray"/>
+        </w:rPr>
+        <w:t>填项但</w:t>
+      </w:r>
+      <w:proofErr w:type="gramEnd"/>
+      <w:r>
+        <w:rPr>
+          <w:rFonts w:hint="eastAsia"/>
+          <w:highlight w:val="lightGray"/>
+        </w:rPr>
+        <w:t>点进去 没有关联出差信息 导致无法提交</w:t>
+      </w:r>
+    </w:p>
+    <w:p>
+      <w:pPr>
+        <w:pStyle w:val="a3"/>
         <w:ind w:left="360" w:firstLineChars="0" w:firstLine="0"/>
       </w:pPr>
       <w:r>
         <w:rPr>
           <w:noProof/>
         </w:rPr>
+        <w:lastRenderedPageBreak/>
         <w:drawing>
           <wp:inline distT="0" distB="0" distL="0" distR="0" wp14:anchorId="13618490" wp14:editId="1BD0E9AA">
             <wp:extent cx="5274310" cy="1615440"/>
@@ -634,51 +762,78 @@
     </w:p>
     <w:p>
       <w:pPr>
-        <w:pStyle w:val="ListParagraph"/>
-        <w:numPr>
-          <w:ilvl w:val="0"/>
-          <w:numId w:val="1"/>
-        </w:numPr>
-        <w:ind w:firstLineChars="0"/>
-        <w:rPr>
-          <w:color w:val="70AD47" w:themeColor="accent6"/>
-        </w:rPr>
-      </w:pPr>
-      <w:r>
-        <w:rPr>
-          <w:rFonts w:hint="eastAsia"/>
-          <w:color w:val="70AD47" w:themeColor="accent6"/>
-        </w:rPr>
-        <w:lastRenderedPageBreak/>
-        <w:t>公共服务-报销申请-差旅报销 点击添加 关联请款申请人姓名下拉栏无选项 但此项为必填项 导致无法提交</w:t>
-      </w:r>
-    </w:p>
-    <w:p>
-      <w:pPr>
-        <w:pStyle w:val="ListParagraph"/>
+        <w:pStyle w:val="a3"/>
         <w:ind w:left="360" w:firstLineChars="0" w:firstLine="0"/>
         <w:rPr>
-          <w:color w:val="70AD47" w:themeColor="accent6"/>
-        </w:rPr>
-      </w:pPr>
-      <w:r>
-        <w:rPr>
-          <w:rFonts w:hint="eastAsia"/>
-          <w:color w:val="70AD47" w:themeColor="accent6"/>
+          <w:highlight w:val="lightGray"/>
+        </w:rPr>
+      </w:pPr>
+      <w:r>
+        <w:rPr>
+          <w:rFonts w:hint="eastAsia"/>
+          <w:highlight w:val="lightGray"/>
+        </w:rPr>
+        <w:t>公共服务-报销申请-差旅报销 点击添加 关联请款申请人姓名下</w:t>
+      </w:r>
+      <w:proofErr w:type="gramStart"/>
+      <w:r>
+        <w:rPr>
+          <w:rFonts w:hint="eastAsia"/>
+          <w:highlight w:val="lightGray"/>
+        </w:rPr>
+        <w:t>拉栏无</w:t>
+      </w:r>
+      <w:proofErr w:type="gramEnd"/>
+      <w:r>
+        <w:rPr>
+          <w:rFonts w:hint="eastAsia"/>
+          <w:highlight w:val="lightGray"/>
+        </w:rPr>
+        <w:t>选项 但此项为</w:t>
+      </w:r>
+      <w:proofErr w:type="gramStart"/>
+      <w:r>
+        <w:rPr>
+          <w:rFonts w:hint="eastAsia"/>
+          <w:highlight w:val="lightGray"/>
+        </w:rPr>
+        <w:t>必填</w:t>
+      </w:r>
+      <w:proofErr w:type="gramEnd"/>
+      <w:r>
+        <w:rPr>
+          <w:rFonts w:hint="eastAsia"/>
+          <w:highlight w:val="lightGray"/>
+        </w:rPr>
+        <w:t>项 导致无法提交</w:t>
+      </w:r>
+    </w:p>
+    <w:p>
+      <w:pPr>
+        <w:pStyle w:val="a3"/>
+        <w:ind w:left="360" w:firstLineChars="0" w:firstLine="0"/>
+        <w:rPr>
+          <w:highlight w:val="lightGray"/>
+        </w:rPr>
+      </w:pPr>
+      <w:r>
+        <w:rPr>
+          <w:rFonts w:hint="eastAsia"/>
+          <w:highlight w:val="lightGray"/>
         </w:rPr>
         <w:t>且当基本信息未提交 点击费用情况，填写信息后点击提交，没有提示应先提交基本信息。</w:t>
       </w:r>
       <w:r>
         <w:rPr>
           <w:rFonts w:hint="eastAsia"/>
-          <w:color w:val="70AD47" w:themeColor="accent6"/>
+          <w:highlight w:val="lightGray"/>
         </w:rPr>
         <w:t>（普通报销同。）</w:t>
       </w:r>
     </w:p>
     <w:p>
       <w:pPr>
-        <w:pStyle w:val="ListParagraph"/>
+        <w:pStyle w:val="a3"/>
         <w:ind w:left="360" w:firstLineChars="0" w:firstLine="0"/>
       </w:pPr>
       <w:r>
@@ -724,89 +879,89 @@
     </w:p>
     <w:p>
       <w:pPr>
-        <w:pStyle w:val="ListParagraph"/>
+        <w:pStyle w:val="a3"/>
         <w:numPr>
           <w:ilvl w:val="0"/>
           <w:numId w:val="1"/>
         </w:numPr>
         <w:ind w:firstLineChars="0"/>
         <w:rPr>
-          <w:highlight w:val="green"/>
-        </w:rPr>
-      </w:pPr>
-      <w:r>
-        <w:rPr>
-          <w:rFonts w:hint="eastAsia"/>
-          <w:highlight w:val="green"/>
+          <w:color w:val="FF0000"/>
+        </w:rPr>
+      </w:pPr>
+      <w:r>
+        <w:rPr>
+          <w:rFonts w:hint="eastAsia"/>
+          <w:color w:val="FF0000"/>
         </w:rPr>
         <w:t>公共服务-合同管理-合同起草 项目名称查询结果无效</w:t>
       </w:r>
     </w:p>
     <w:p>
       <w:pPr>
-        <w:pStyle w:val="ListParagraph"/>
+        <w:pStyle w:val="a3"/>
         <w:numPr>
           <w:ilvl w:val="0"/>
           <w:numId w:val="1"/>
         </w:numPr>
         <w:ind w:firstLineChars="0"/>
         <w:rPr>
-          <w:highlight w:val="green"/>
-        </w:rPr>
-      </w:pPr>
-      <w:r>
-        <w:rPr>
-          <w:rFonts w:hint="eastAsia"/>
-          <w:highlight w:val="green"/>
+          <w:highlight w:val="lightGray"/>
+        </w:rPr>
+      </w:pPr>
+      <w:r>
+        <w:rPr>
+          <w:rFonts w:hint="eastAsia"/>
+          <w:highlight w:val="lightGray"/>
         </w:rPr>
         <w:t>公共服务-合同管理-合同起草</w:t>
       </w:r>
       <w:r>
         <w:rPr>
           <w:rFonts w:hint="eastAsia"/>
-          <w:highlight w:val="green"/>
+          <w:highlight w:val="lightGray"/>
         </w:rPr>
         <w:t xml:space="preserve"> 点击新增</w:t>
       </w:r>
       <w:r>
         <w:rPr>
           <w:rFonts w:hint="eastAsia"/>
-          <w:highlight w:val="green"/>
+          <w:highlight w:val="lightGray"/>
         </w:rPr>
         <w:t>/编辑</w:t>
       </w:r>
       <w:r>
         <w:rPr>
           <w:rFonts w:hint="eastAsia"/>
-          <w:highlight w:val="green"/>
+          <w:highlight w:val="lightGray"/>
         </w:rPr>
         <w:t xml:space="preserve"> </w:t>
       </w:r>
       <w:r>
         <w:rPr>
           <w:rFonts w:hint="eastAsia"/>
-          <w:highlight w:val="green"/>
+          <w:highlight w:val="lightGray"/>
         </w:rPr>
         <w:t>进入</w:t>
       </w:r>
       <w:r>
         <w:rPr>
           <w:rFonts w:hint="eastAsia"/>
-          <w:highlight w:val="green"/>
+          <w:highlight w:val="lightGray"/>
         </w:rPr>
         <w:t>基本信息标签页 点击项目名称后的加号按钮，显示的项目名称最后一行与项目管理-项目管理模块中显示的项目名称不同</w:t>
       </w:r>
       <w:r>
         <w:rPr>
           <w:rFonts w:hint="eastAsia"/>
-          <w:highlight w:val="green"/>
+          <w:highlight w:val="lightGray"/>
         </w:rPr>
         <w:t>。</w:t>
       </w:r>
     </w:p>
     <w:p>
       <w:pPr>
-        <w:pStyle w:val="ListParagraph"/>
+        <w:pStyle w:val="a3"/>
         <w:ind w:left="360" w:firstLineChars="0" w:firstLine="0"/>
       </w:pPr>
       <w:r>
@@ -852,7 +1007,7 @@
     </w:p>
     <w:p>
       <w:pPr>
-        <w:pStyle w:val="ListParagraph"/>
+        <w:pStyle w:val="a3"/>
         <w:ind w:left="360" w:firstLineChars="0" w:firstLine="0"/>
       </w:pPr>
       <w:r>
@@ -898,117 +1053,151 @@
     </w:p>
     <w:p>
       <w:pPr>
-        <w:pStyle w:val="ListParagraph"/>
+        <w:pStyle w:val="a3"/>
         <w:ind w:left="360" w:firstLineChars="0" w:firstLine="0"/>
       </w:pPr>
     </w:p>
     <w:p>
       <w:pPr>
-        <w:pStyle w:val="ListParagraph"/>
+        <w:pStyle w:val="a3"/>
         <w:numPr>
           <w:ilvl w:val="0"/>
           <w:numId w:val="1"/>
         </w:numPr>
         <w:ind w:firstLineChars="0"/>
-      </w:pPr>
-      <w:r>
-        <w:rPr>
-          <w:rFonts w:hint="eastAsia"/>
+        <w:rPr>
+          <w:highlight w:val="lightGray"/>
+        </w:rPr>
+      </w:pPr>
+      <w:r>
+        <w:rPr>
+          <w:rFonts w:hint="eastAsia"/>
+          <w:color w:val="000000" w:themeColor="text1"/>
+          <w:highlight w:val="lightGray"/>
+        </w:rPr>
+        <w:lastRenderedPageBreak/>
+        <w:t>公共服务-合同管理-合同起草 点击增加，进入基本信息和标签页</w:t>
+      </w:r>
+      <w:r>
+        <w:rPr>
+          <w:color w:val="000000" w:themeColor="text1"/>
+          <w:highlight w:val="lightGray"/>
+        </w:rPr>
+        <w:t xml:space="preserve">    </w:t>
+      </w:r>
+      <w:r>
+        <w:rPr>
+          <w:rFonts w:hint="eastAsia"/>
+          <w:color w:val="000000" w:themeColor="text1"/>
+          <w:highlight w:val="lightGray"/>
+        </w:rPr>
+        <w:t>选择硬件设备明细</w:t>
+      </w:r>
+      <w:r>
+        <w:rPr>
+          <w:rFonts w:hint="eastAsia"/>
+          <w:color w:val="000000" w:themeColor="text1"/>
+          <w:highlight w:val="lightGray"/>
+        </w:rPr>
+        <w:t>以及选择软件功能</w:t>
+      </w:r>
+      <w:r>
+        <w:rPr>
+          <w:rFonts w:hint="eastAsia"/>
+          <w:color w:val="000000" w:themeColor="text1"/>
+          <w:highlight w:val="lightGray"/>
+        </w:rPr>
+        <w:t>处只能添加一个文件</w:t>
+      </w:r>
+      <w:r>
+        <w:rPr>
+          <w:rFonts w:hint="eastAsia"/>
+          <w:color w:val="000000" w:themeColor="text1"/>
+          <w:highlight w:val="lightGray"/>
+        </w:rPr>
+        <w:t>，后面添加的文件自动覆盖上一个文件</w:t>
+      </w:r>
+      <w:r>
+        <w:rPr>
+          <w:rFonts w:hint="eastAsia"/>
+          <w:color w:val="FF0000"/>
+        </w:rPr>
+        <w:t xml:space="preserve"> </w:t>
+      </w:r>
+      <w:r>
+        <w:rPr>
+          <w:color w:val="FF0000"/>
+        </w:rPr>
+        <w:t xml:space="preserve"> </w:t>
+      </w:r>
+      <w:r>
+        <w:rPr>
           <w:color w:val="70AD47" w:themeColor="accent6"/>
         </w:rPr>
-        <w:t>公共服务-合同管理-合同起草 点击增加，进入基本信息和标签页</w:t>
-      </w:r>
-      <w:r>
-        <w:rPr>
-          <w:color w:val="70AD47" w:themeColor="accent6"/>
-        </w:rPr>
-        <w:t xml:space="preserve">    </w:t>
-      </w:r>
-      <w:r>
-        <w:rPr>
-          <w:rFonts w:hint="eastAsia"/>
-          <w:color w:val="70AD47" w:themeColor="accent6"/>
-        </w:rPr>
-        <w:t>选择硬件设备明细</w:t>
-      </w:r>
-      <w:r>
-        <w:rPr>
-          <w:rFonts w:hint="eastAsia"/>
-          <w:color w:val="70AD47" w:themeColor="accent6"/>
-        </w:rPr>
-        <w:t>以及选择软件功能</w:t>
-      </w:r>
-      <w:r>
-        <w:rPr>
-          <w:rFonts w:hint="eastAsia"/>
-          <w:color w:val="70AD47" w:themeColor="accent6"/>
-        </w:rPr>
-        <w:t>处只能添加一个文件</w:t>
-      </w:r>
-      <w:r>
-        <w:rPr>
-          <w:rFonts w:hint="eastAsia"/>
-          <w:color w:val="70AD47" w:themeColor="accent6"/>
-        </w:rPr>
-        <w:t>，后面添加的文件自动覆盖上一个文件</w:t>
-      </w:r>
-      <w:r>
-        <w:rPr>
-          <w:rFonts w:hint="eastAsia"/>
-          <w:color w:val="70AD47" w:themeColor="accent6"/>
-        </w:rPr>
         <w:t xml:space="preserve"> </w:t>
       </w:r>
       <w:r>
         <w:rPr>
-          <w:color w:val="70AD47" w:themeColor="accent6"/>
-        </w:rPr>
-        <w:t xml:space="preserve">  </w:t>
-      </w:r>
-      <w:r>
-        <w:rPr>
-          <w:rFonts w:hint="eastAsia"/>
+          <w:rFonts w:hint="eastAsia"/>
+          <w:highlight w:val="lightGray"/>
         </w:rPr>
         <w:t xml:space="preserve">（这两个只让添加一个文件与上传附件不同这个是导入数据 </w:t>
       </w:r>
       <w:r>
+        <w:rPr>
+          <w:highlight w:val="lightGray"/>
+        </w:rPr>
         <w:t xml:space="preserve"> </w:t>
       </w:r>
       <w:r>
         <w:rPr>
           <w:rFonts w:hint="eastAsia"/>
+          <w:highlight w:val="lightGray"/>
         </w:rPr>
         <w:t>一个表格可导入多条数据）</w:t>
       </w:r>
     </w:p>
     <w:p>
       <w:pPr>
-        <w:pStyle w:val="ListParagraph"/>
+        <w:pStyle w:val="a3"/>
         <w:numPr>
           <w:ilvl w:val="0"/>
           <w:numId w:val="1"/>
         </w:numPr>
         <w:ind w:firstLineChars="0"/>
-      </w:pPr>
-      <w:r>
+        <w:rPr>
+          <w:highlight w:val="lightGray"/>
+        </w:rPr>
+      </w:pPr>
+      <w:r>
+        <w:rPr>
+          <w:highlight w:val="lightGray"/>
+        </w:rPr>
         <w:t>B</w:t>
       </w:r>
       <w:r>
         <w:rPr>
           <w:rFonts w:hint="eastAsia"/>
+          <w:highlight w:val="lightGray"/>
         </w:rPr>
         <w:t>ugfree</w:t>
       </w:r>
       <w:r>
+        <w:rPr>
+          <w:highlight w:val="lightGray"/>
+        </w:rPr>
         <w:t>#23492</w:t>
       </w:r>
       <w:r>
+        <w:rPr>
+          <w:highlight w:val="lightGray"/>
+        </w:rPr>
         <w:t xml:space="preserve">  </w:t>
       </w:r>
     </w:p>
     <w:p>
       <w:pPr>
-        <w:pStyle w:val="ListParagraph"/>
+        <w:pStyle w:val="a3"/>
         <w:numPr>
           <w:ilvl w:val="0"/>
           <w:numId w:val="1"/>
@@ -1017,30 +1206,52 @@
       </w:pPr>
       <w:r>
         <w:rPr>
-          <w:highlight w:val="green"/>
+          <w:color w:val="FF0000"/>
         </w:rPr>
         <w:t>B</w:t>
       </w:r>
       <w:r>
         <w:rPr>
           <w:rFonts w:hint="eastAsia"/>
-          <w:highlight w:val="green"/>
+          <w:color w:val="FF0000"/>
         </w:rPr>
         <w:t>ugfree</w:t>
       </w:r>
       <w:r>
         <w:rPr>
-          <w:highlight w:val="green"/>
+          <w:color w:val="FF0000"/>
         </w:rPr>
         <w:t>#23632</w:t>
       </w:r>
       <w:r>
+        <w:rPr>
+          <w:color w:val="FF0000"/>
+        </w:rPr>
         <w:t xml:space="preserve">  </w:t>
       </w:r>
-    </w:p>
-    <w:p>
-      <w:pPr>
-        <w:pStyle w:val="ListParagraph"/>
+      <w:r>
+        <w:rPr>
+          <w:color w:val="FF0000"/>
+        </w:rPr>
+        <w:t>.</w:t>
+      </w:r>
+      <w:r>
+        <w:rPr>
+          <w:rFonts w:hint="eastAsia"/>
+          <w:color w:val="FF0000"/>
+        </w:rPr>
+        <w:t>系统管理：角色管理模块</w:t>
+      </w:r>
+      <w:r>
+        <w:rPr>
+          <w:color w:val="FF0000"/>
+        </w:rPr>
+        <w:t xml:space="preserve"> 主界面表单权限信息不显示</w:t>
+      </w:r>
+    </w:p>
+    <w:p>
+      <w:pPr>
+        <w:pStyle w:val="a3"/>
         <w:numPr>
           <w:ilvl w:val="0"/>
           <w:numId w:val="1"/>
@@ -1053,80 +1264,92 @@
       <w:r>
         <w:rPr>
           <w:rFonts w:hint="eastAsia"/>
+          <w:color w:val="000000" w:themeColor="text1"/>
+          <w:highlight w:val="lightGray"/>
+        </w:rPr>
+        <w:t xml:space="preserve">营销管理-联系人管理 </w:t>
+      </w:r>
+      <w:r>
+        <w:rPr>
+          <w:rFonts w:hint="eastAsia"/>
+          <w:color w:val="000000" w:themeColor="text1"/>
+          <w:highlight w:val="lightGray"/>
+        </w:rPr>
+        <w:t xml:space="preserve">行政区划下拉菜单 </w:t>
+      </w:r>
+      <w:r>
+        <w:rPr>
+          <w:rFonts w:hint="eastAsia"/>
+          <w:color w:val="000000" w:themeColor="text1"/>
+          <w:highlight w:val="lightGray"/>
+        </w:rPr>
+        <w:t>选择</w:t>
+      </w:r>
+      <w:r>
+        <w:rPr>
+          <w:rFonts w:hint="eastAsia"/>
+          <w:color w:val="000000" w:themeColor="text1"/>
+          <w:highlight w:val="lightGray"/>
+        </w:rPr>
+        <w:t>辽宁省</w:t>
+      </w:r>
+      <w:r>
+        <w:rPr>
+          <w:rFonts w:hint="eastAsia"/>
+          <w:color w:val="000000" w:themeColor="text1"/>
+          <w:highlight w:val="lightGray"/>
+        </w:rPr>
+        <w:t>-</w:t>
+      </w:r>
+      <w:r>
+        <w:rPr>
+          <w:rFonts w:hint="eastAsia"/>
+          <w:color w:val="000000" w:themeColor="text1"/>
+          <w:highlight w:val="lightGray"/>
+        </w:rPr>
+        <w:t>大连市</w:t>
+      </w:r>
+      <w:r>
+        <w:rPr>
+          <w:rFonts w:hint="eastAsia"/>
+          <w:color w:val="000000" w:themeColor="text1"/>
+          <w:highlight w:val="lightGray"/>
+        </w:rPr>
+        <w:t>，</w:t>
+      </w:r>
+      <w:r>
+        <w:rPr>
+          <w:rFonts w:hint="eastAsia"/>
+          <w:color w:val="000000" w:themeColor="text1"/>
+          <w:highlight w:val="lightGray"/>
+        </w:rPr>
+        <w:t>区没有下拉项</w:t>
+      </w:r>
+      <w:r>
+        <w:rPr>
           <w:color w:val="70AD47" w:themeColor="accent6"/>
-        </w:rPr>
-        <w:t xml:space="preserve">营销管理-联系人管理 </w:t>
-      </w:r>
-      <w:r>
-        <w:rPr>
-          <w:rFonts w:hint="eastAsia"/>
+          <w:highlight w:val="lightGray"/>
+        </w:rPr>
+        <w:t xml:space="preserve">     </w:t>
+      </w:r>
+      <w:r>
+        <w:rPr>
+          <w:rFonts w:hint="eastAsia"/>
+          <w:highlight w:val="lightGray"/>
+        </w:rPr>
+        <w:t>#</w:t>
+      </w:r>
+      <w:r>
+        <w:rPr>
           <w:color w:val="70AD47" w:themeColor="accent6"/>
-        </w:rPr>
-        <w:t xml:space="preserve">行政区划下拉菜单 </w:t>
-      </w:r>
-      <w:r>
-        <w:rPr>
-          <w:rFonts w:hint="eastAsia"/>
-          <w:color w:val="70AD47" w:themeColor="accent6"/>
-        </w:rPr>
-        <w:t>选择</w:t>
-      </w:r>
-      <w:r>
-        <w:rPr>
-          <w:rFonts w:hint="eastAsia"/>
-          <w:color w:val="70AD47" w:themeColor="accent6"/>
-        </w:rPr>
-        <w:t>辽宁省</w:t>
-      </w:r>
-      <w:r>
-        <w:rPr>
-          <w:rFonts w:hint="eastAsia"/>
-          <w:color w:val="70AD47" w:themeColor="accent6"/>
-        </w:rPr>
-        <w:t>-</w:t>
-      </w:r>
-      <w:r>
-        <w:rPr>
-          <w:rFonts w:hint="eastAsia"/>
-          <w:color w:val="70AD47" w:themeColor="accent6"/>
-        </w:rPr>
-        <w:t>大连市</w:t>
-      </w:r>
-      <w:r>
-        <w:rPr>
-          <w:rFonts w:hint="eastAsia"/>
-          <w:color w:val="70AD47" w:themeColor="accent6"/>
-        </w:rPr>
-        <w:t>，</w:t>
-      </w:r>
-      <w:r>
-        <w:rPr>
-          <w:rFonts w:hint="eastAsia"/>
-          <w:color w:val="70AD47" w:themeColor="accent6"/>
-        </w:rPr>
-        <w:t>区没有下拉项</w:t>
-      </w:r>
-      <w:r>
-        <w:rPr>
-          <w:color w:val="70AD47" w:themeColor="accent6"/>
-        </w:rPr>
-        <w:t xml:space="preserve">     </w:t>
-      </w:r>
-      <w:r>
-        <w:rPr>
-          <w:rFonts w:hint="eastAsia"/>
-        </w:rPr>
-        <w:t>#</w:t>
-      </w:r>
-      <w:r>
-        <w:rPr>
-          <w:color w:val="70AD47" w:themeColor="accent6"/>
+          <w:highlight w:val="lightGray"/>
         </w:rPr>
         <w:t xml:space="preserve"> </w:t>
       </w:r>
       <w:r>
         <w:rPr>
           <w:color w:val="000000" w:themeColor="text1"/>
+          <w:highlight w:val="lightGray"/>
         </w:rPr>
         <w:t xml:space="preserve"> (</w:t>
       </w:r>
@@ -1134,18 +1357,21 @@
         <w:rPr>
           <w:rFonts w:hint="eastAsia"/>
           <w:color w:val="000000" w:themeColor="text1"/>
+          <w:highlight w:val="lightGray"/>
         </w:rPr>
         <w:t>数据库数据不对</w:t>
       </w:r>
       <w:r>
         <w:rPr>
           <w:color w:val="000000" w:themeColor="text1"/>
+          <w:highlight w:val="lightGray"/>
         </w:rPr>
         <w:t>)</w:t>
       </w:r>
       <w:r>
         <w:rPr>
           <w:color w:val="000000" w:themeColor="text1"/>
+          <w:highlight w:val="lightGray"/>
         </w:rPr>
         <w:t xml:space="preserve"> </w:t>
       </w:r>
@@ -1153,6 +1379,7 @@
         <w:rPr>
           <w:rFonts w:hint="eastAsia"/>
           <w:color w:val="000000" w:themeColor="text1"/>
+          <w:highlight w:val="lightGray"/>
         </w:rPr>
         <w:t>#</w:t>
       </w:r>
@@ -1172,178 +1399,235 @@
     </w:p>
     <w:p>
       <w:pPr>
-        <w:pStyle w:val="ListParagraph"/>
+        <w:pStyle w:val="a3"/>
+        <w:ind w:left="360" w:firstLineChars="0" w:firstLine="0"/>
+        <w:rPr>
+          <w:color w:val="FF0000"/>
+        </w:rPr>
+      </w:pPr>
+    </w:p>
+    <w:p>
+      <w:pPr>
+        <w:pStyle w:val="a3"/>
         <w:numPr>
           <w:ilvl w:val="0"/>
           <w:numId w:val="1"/>
         </w:numPr>
         <w:ind w:firstLineChars="0"/>
         <w:rPr>
-          <w:highlight w:val="green"/>
-        </w:rPr>
-      </w:pPr>
-      <w:r>
-        <w:rPr>
-          <w:rFonts w:hint="eastAsia"/>
-          <w:szCs w:val="21"/>
-          <w:highlight w:val="green"/>
+          <w:color w:val="FF0000"/>
+        </w:rPr>
+      </w:pPr>
+      <w:r>
+        <w:rPr>
+          <w:rFonts w:hint="eastAsia"/>
+          <w:color w:val="FF0000"/>
         </w:rPr>
         <w:t xml:space="preserve">系统管理-用户管理 </w:t>
       </w:r>
     </w:p>
     <w:p>
       <w:pPr>
-        <w:pStyle w:val="ListParagraph"/>
+        <w:pStyle w:val="a3"/>
+        <w:ind w:left="360" w:firstLineChars="0" w:firstLine="0"/>
+        <w:rPr>
+          <w:color w:val="FF0000"/>
+        </w:rPr>
+      </w:pPr>
+      <w:r>
+        <w:rPr>
+          <w:rFonts w:hint="eastAsia"/>
+          <w:color w:val="FF0000"/>
+        </w:rPr>
+        <w:t>用户存储没有按照公司组织结构进行存储。比如点击</w:t>
+      </w:r>
+      <w:proofErr w:type="gramStart"/>
+      <w:r>
+        <w:rPr>
+          <w:rFonts w:hint="eastAsia"/>
+          <w:color w:val="FF0000"/>
+        </w:rPr>
+        <w:t>测试部</w:t>
+      </w:r>
+      <w:proofErr w:type="gramEnd"/>
+      <w:r>
+        <w:rPr>
+          <w:rFonts w:hint="eastAsia"/>
+          <w:color w:val="FF0000"/>
+        </w:rPr>
+        <w:t>只显示</w:t>
+      </w:r>
+      <w:proofErr w:type="gramStart"/>
+      <w:r>
+        <w:rPr>
+          <w:rFonts w:hint="eastAsia"/>
+          <w:color w:val="FF0000"/>
+        </w:rPr>
+        <w:t>刘亦菲一</w:t>
+      </w:r>
+      <w:proofErr w:type="gramEnd"/>
+      <w:r>
+        <w:rPr>
+          <w:rFonts w:hint="eastAsia"/>
+          <w:color w:val="FF0000"/>
+        </w:rPr>
+        <w:t>条记录，但是点击测试二部显示用户</w:t>
+      </w:r>
+      <w:r>
+        <w:rPr>
+          <w:color w:val="FF0000"/>
+        </w:rPr>
+        <w:t>1</w:t>
+      </w:r>
+      <w:r>
+        <w:rPr>
+          <w:rFonts w:hint="eastAsia"/>
+          <w:color w:val="FF0000"/>
+        </w:rPr>
+        <w:t>，用户</w:t>
+      </w:r>
+      <w:r>
+        <w:rPr>
+          <w:color w:val="FF0000"/>
+        </w:rPr>
+        <w:t>2</w:t>
+      </w:r>
+      <w:r>
+        <w:rPr>
+          <w:rFonts w:hint="eastAsia"/>
+          <w:color w:val="FF0000"/>
+        </w:rPr>
+        <w:t>两条记录，没有刘亦菲。应该点击</w:t>
+      </w:r>
+      <w:proofErr w:type="gramStart"/>
+      <w:r>
+        <w:rPr>
+          <w:rFonts w:hint="eastAsia"/>
+          <w:color w:val="FF0000"/>
+        </w:rPr>
+        <w:t>测试部</w:t>
+      </w:r>
+      <w:proofErr w:type="gramEnd"/>
+      <w:r>
+        <w:rPr>
+          <w:rFonts w:hint="eastAsia"/>
+          <w:color w:val="FF0000"/>
+        </w:rPr>
+        <w:t>时，</w:t>
+      </w:r>
+      <w:proofErr w:type="gramStart"/>
+      <w:r>
+        <w:rPr>
+          <w:rFonts w:hint="eastAsia"/>
+          <w:color w:val="FF0000"/>
+        </w:rPr>
+        <w:t>测试</w:t>
+      </w:r>
+      <w:proofErr w:type="gramEnd"/>
+      <w:r>
+        <w:rPr>
+          <w:rFonts w:hint="eastAsia"/>
+          <w:color w:val="FF0000"/>
+        </w:rPr>
+        <w:t>部的所有员工（测试一部，测试二部的全部员工）信息全部显示</w:t>
+      </w:r>
+      <w:r>
+        <w:rPr>
+          <w:color w:val="FF0000"/>
+        </w:rPr>
+        <w:t xml:space="preserve"> </w:t>
+      </w:r>
+      <w:r>
+        <w:rPr>
+          <w:rFonts w:hint="eastAsia"/>
+          <w:color w:val="FF0000"/>
+        </w:rPr>
+        <w:t>。</w:t>
+      </w:r>
+      <w:r>
+        <w:rPr>
+          <w:color w:val="FF0000"/>
+        </w:rPr>
+        <w:t xml:space="preserve">   </w:t>
+      </w:r>
+    </w:p>
+    <w:p>
+      <w:pPr>
+        <w:pStyle w:val="a3"/>
         <w:numPr>
           <w:ilvl w:val="0"/>
           <w:numId w:val="2"/>
         </w:numPr>
         <w:ind w:firstLineChars="0"/>
         <w:rPr>
-          <w:highlight w:val="green"/>
-        </w:rPr>
-      </w:pPr>
-      <w:r>
-        <w:rPr>
-          <w:rFonts w:hint="eastAsia"/>
-          <w:szCs w:val="21"/>
-          <w:highlight w:val="green"/>
-        </w:rPr>
-        <w:t>用户存储没有按照公司组织结构进行存储。比如点击测试部只显示刘亦菲一条记录，但是点击测试二部显示用户</w:t>
-      </w:r>
-      <w:r>
-        <w:rPr>
-          <w:szCs w:val="21"/>
-          <w:highlight w:val="green"/>
-        </w:rPr>
-        <w:t>1</w:t>
-      </w:r>
-      <w:r>
-        <w:rPr>
-          <w:rFonts w:hint="eastAsia"/>
-          <w:szCs w:val="21"/>
-          <w:highlight w:val="green"/>
-        </w:rPr>
-        <w:t>，用户</w:t>
-      </w:r>
-      <w:r>
-        <w:rPr>
-          <w:szCs w:val="21"/>
-          <w:highlight w:val="green"/>
-        </w:rPr>
-        <w:t>2</w:t>
-      </w:r>
-      <w:r>
-        <w:rPr>
-          <w:rFonts w:hint="eastAsia"/>
-          <w:szCs w:val="21"/>
-          <w:highlight w:val="green"/>
-        </w:rPr>
-        <w:t>两条记录，没有刘亦菲。应该点击测试部时，测试部的所有员工（测试一部，测试</w:t>
-      </w:r>
-      <w:r>
-        <w:rPr>
-          <w:rFonts w:hint="eastAsia"/>
-          <w:szCs w:val="21"/>
-          <w:highlight w:val="green"/>
-        </w:rPr>
-        <w:lastRenderedPageBreak/>
-        <w:t>二部的全部员工）信息全部显示</w:t>
-      </w:r>
-      <w:r>
-        <w:rPr>
-          <w:highlight w:val="green"/>
+          <w:highlight w:val="lightGray"/>
+        </w:rPr>
+      </w:pPr>
+      <w:r>
+        <w:rPr>
+          <w:rFonts w:hint="eastAsia"/>
+          <w:highlight w:val="lightGray"/>
+        </w:rPr>
+        <w:t>点击编辑按钮，无法修改用户名</w:t>
+      </w:r>
+      <w:r>
+        <w:rPr>
+          <w:highlight w:val="lightGray"/>
         </w:rPr>
         <w:t xml:space="preserve"> </w:t>
       </w:r>
       <w:r>
         <w:rPr>
           <w:rFonts w:hint="eastAsia"/>
-          <w:highlight w:val="green"/>
-        </w:rPr>
-        <w:t>。</w:t>
-      </w:r>
-      <w:r>
-        <w:rPr>
-          <w:highlight w:val="green"/>
-        </w:rPr>
-        <w:t xml:space="preserve">   </w:t>
-      </w:r>
-    </w:p>
-    <w:p>
-      <w:pPr>
-        <w:pStyle w:val="ListParagraph"/>
-        <w:numPr>
-          <w:ilvl w:val="0"/>
-          <w:numId w:val="2"/>
-        </w:numPr>
-        <w:ind w:firstLineChars="0"/>
-        <w:rPr>
-          <w:highlight w:val="green"/>
-        </w:rPr>
-      </w:pPr>
-      <w:r>
-        <w:rPr>
-          <w:rFonts w:hint="eastAsia"/>
-          <w:highlight w:val="green"/>
-        </w:rPr>
-        <w:t>点击编辑按钮，无法修改用户名</w:t>
-      </w:r>
-      <w:r>
-        <w:rPr>
-          <w:highlight w:val="green"/>
-        </w:rPr>
-        <w:t xml:space="preserve"> </w:t>
-      </w:r>
-      <w:r>
-        <w:rPr>
-          <w:rFonts w:hint="eastAsia"/>
-          <w:highlight w:val="green"/>
+          <w:highlight w:val="lightGray"/>
         </w:rPr>
         <w:t>此时该栏显示为灰色；而部门一栏也是灰色，却可以编辑修改。</w:t>
       </w:r>
     </w:p>
     <w:p>
       <w:pPr>
-        <w:pStyle w:val="ListParagraph"/>
+        <w:pStyle w:val="a3"/>
         <w:numPr>
           <w:ilvl w:val="0"/>
           <w:numId w:val="1"/>
         </w:numPr>
         <w:ind w:firstLineChars="0"/>
         <w:rPr>
-          <w:highlight w:val="green"/>
-        </w:rPr>
-      </w:pPr>
+          <w:highlight w:val="lightGray"/>
+        </w:rPr>
+      </w:pPr>
+      <w:r>
+        <w:rPr>
+          <w:highlight w:val="lightGray"/>
+        </w:rPr>
+        <w:t>B</w:t>
+      </w:r>
+      <w:r>
+        <w:rPr>
+          <w:rFonts w:hint="eastAsia"/>
+          <w:highlight w:val="lightGray"/>
+        </w:rPr>
+        <w:t>ugfree#</w:t>
+      </w:r>
+      <w:r>
+        <w:rPr>
+          <w:highlight w:val="lightGray"/>
+        </w:rPr>
+        <w:t>23621</w:t>
+      </w:r>
+    </w:p>
+    <w:p>
+      <w:pPr>
+        <w:pStyle w:val="a3"/>
+        <w:ind w:left="360" w:firstLineChars="0" w:firstLine="0"/>
+      </w:pPr>
+      <w:r>
+        <w:t xml:space="preserve">                               </w:t>
+      </w:r>
       <w:bookmarkStart w:id="0" w:name="_GoBack"/>
       <w:bookmarkEnd w:id="0"/>
       <w:r>
-        <w:rPr>
-          <w:highlight w:val="green"/>
-        </w:rPr>
-        <w:t>B</w:t>
-      </w:r>
-      <w:r>
-        <w:rPr>
-          <w:rFonts w:hint="eastAsia"/>
-          <w:highlight w:val="green"/>
-        </w:rPr>
-        <w:t>ugfree#</w:t>
-      </w:r>
-      <w:r>
-        <w:rPr>
-          <w:highlight w:val="green"/>
-        </w:rPr>
-        <w:t>23621</w:t>
-      </w:r>
-    </w:p>
-    <w:p>
-      <w:pPr>
-        <w:pStyle w:val="ListParagraph"/>
-        <w:ind w:left="360" w:firstLineChars="0" w:firstLine="0"/>
-      </w:pPr>
-      <w:r>
-        <w:t xml:space="preserve">                                                                                                                                                                                                                                                                                                                                                                                                                                                                                                                                                                                                                                                                                                                                                                                                                                                                                                                                                                                                                                                                                                                                                                                                                                                                                                                                                        </w:t>
+        <w:t xml:space="preserve">                                                                                                                                                                                                                                                                                                                                                                                                                                                                                                                                                                                                                                                                                                                                                                                                                                                                                                                                                                                                                                                                                                                                                                                                                                                                                                                         </w:t>
       </w:r>
     </w:p>
     <w:sectPr>
@@ -1974,7 +2258,7 @@
     <w:lsdException w:name="Hashtag" w:semiHidden="1" w:unhideWhenUsed="1"/>
     <w:lsdException w:name="Unresolved Mention" w:semiHidden="1" w:unhideWhenUsed="1"/>
   </w:latentStyles>
-  <w:style w:type="paragraph" w:default="1" w:styleId="Normal">
+  <w:style w:type="paragraph" w:default="1" w:styleId="a">
     <w:name w:val="Normal"/>
     <w:qFormat/>
     <w:pPr>
@@ -1982,13 +2266,13 @@
       <w:jc w:val="both"/>
     </w:pPr>
   </w:style>
-  <w:style w:type="character" w:default="1" w:styleId="DefaultParagraphFont">
+  <w:style w:type="character" w:default="1" w:styleId="a0">
     <w:name w:val="Default Paragraph Font"/>
     <w:uiPriority w:val="1"/>
     <w:semiHidden/>
     <w:unhideWhenUsed/>
   </w:style>
-  <w:style w:type="table" w:default="1" w:styleId="TableNormal">
+  <w:style w:type="table" w:default="1" w:styleId="a1">
     <w:name w:val="Normal Table"/>
     <w:uiPriority w:val="99"/>
     <w:semiHidden/>
@@ -2003,15 +2287,15 @@
       </w:tblCellMar>
     </w:tblPr>
   </w:style>
-  <w:style w:type="numbering" w:default="1" w:styleId="NoList">
+  <w:style w:type="numbering" w:default="1" w:styleId="a2">
     <w:name w:val="No List"/>
     <w:uiPriority w:val="99"/>
     <w:semiHidden/>
     <w:unhideWhenUsed/>
   </w:style>
-  <w:style w:type="paragraph" w:styleId="ListParagraph">
+  <w:style w:type="paragraph" w:styleId="a3">
     <w:name w:val="List Paragraph"/>
-    <w:basedOn w:val="Normal"/>
+    <w:basedOn w:val="a"/>
     <w:uiPriority w:val="34"/>
     <w:qFormat/>
     <w:rsid w:val="00E26939"/>
@@ -2019,10 +2303,10 @@
       <w:ind w:firstLineChars="200" w:firstLine="420"/>
     </w:pPr>
   </w:style>
-  <w:style w:type="paragraph" w:styleId="Header">
+  <w:style w:type="paragraph" w:styleId="a4">
     <w:name w:val="header"/>
-    <w:basedOn w:val="Normal"/>
-    <w:link w:val="HeaderChar"/>
+    <w:basedOn w:val="a"/>
+    <w:link w:val="a5"/>
     <w:uiPriority w:val="99"/>
     <w:unhideWhenUsed/>
     <w:rsid w:val="00EE5D7A"/>
@@ -2042,10 +2326,10 @@
       <w:szCs w:val="18"/>
     </w:rPr>
   </w:style>
-  <w:style w:type="character" w:customStyle="1" w:styleId="HeaderChar">
-    <w:name w:val="Header Char"/>
-    <w:basedOn w:val="DefaultParagraphFont"/>
-    <w:link w:val="Header"/>
+  <w:style w:type="character" w:customStyle="1" w:styleId="a5">
+    <w:name w:val="页眉 字符"/>
+    <w:basedOn w:val="a0"/>
+    <w:link w:val="a4"/>
     <w:uiPriority w:val="99"/>
     <w:rsid w:val="00EE5D7A"/>
     <w:rPr>
@@ -2053,10 +2337,10 @@
       <w:szCs w:val="18"/>
     </w:rPr>
   </w:style>
-  <w:style w:type="paragraph" w:styleId="Footer">
+  <w:style w:type="paragraph" w:styleId="a6">
     <w:name w:val="footer"/>
-    <w:basedOn w:val="Normal"/>
-    <w:link w:val="FooterChar"/>
+    <w:basedOn w:val="a"/>
+    <w:link w:val="a7"/>
     <w:uiPriority w:val="99"/>
     <w:unhideWhenUsed/>
     <w:rsid w:val="00EE5D7A"/>
@@ -2073,10 +2357,10 @@
       <w:szCs w:val="18"/>
     </w:rPr>
   </w:style>
-  <w:style w:type="character" w:customStyle="1" w:styleId="FooterChar">
-    <w:name w:val="Footer Char"/>
-    <w:basedOn w:val="DefaultParagraphFont"/>
-    <w:link w:val="Footer"/>
+  <w:style w:type="character" w:customStyle="1" w:styleId="a7">
+    <w:name w:val="页脚 字符"/>
+    <w:basedOn w:val="a0"/>
+    <w:link w:val="a6"/>
     <w:uiPriority w:val="99"/>
     <w:rsid w:val="00EE5D7A"/>
     <w:rPr>
@@ -2353,7 +2637,7 @@
 </file>
 
 <file path=customXml/itemProps1.xml><?xml version="1.0" encoding="utf-8"?>
-<ds:datastoreItem xmlns:ds="http://schemas.openxmlformats.org/officeDocument/2006/customXml" ds:itemID="{3F48D63E-263C-49ED-A141-70DBD0555672}">
+<ds:datastoreItem xmlns:ds="http://schemas.openxmlformats.org/officeDocument/2006/customXml" ds:itemID="{42B8AA33-A8E2-4725-B644-043572FF3AED}">
   <ds:schemaRefs>
     <ds:schemaRef ds:uri="http://schemas.openxmlformats.org/officeDocument/2006/bibliography"/>
   </ds:schemaRefs>

</xml_diff>